<commit_message>
Link do repo i spis treści
</commit_message>
<xml_diff>
--- a/Sprawozdanie.docx
+++ b/Sprawozdanie.docx
@@ -124,6 +124,30 @@
       <w:r>
         <w:t>porównana zostanie skuteczność człowieka z działaniem dopasowanego algorytmu genetycznego.</w:t>
       </w:r>
+    </w:p>
+    <w:p>
+      <w:r>
+        <w:t xml:space="preserve">Analiza przeprowadzonych symulacji została wykonana w języku </w:t>
+      </w:r>
+      <w:bookmarkStart w:id="0" w:name="OLE_LINK1"/>
+      <w:bookmarkStart w:id="1" w:name="OLE_LINK2"/>
+      <w:r>
+        <w:t xml:space="preserve">Python </w:t>
+      </w:r>
+      <w:bookmarkEnd w:id="0"/>
+      <w:bookmarkEnd w:id="1"/>
+      <w:r>
+        <w:t xml:space="preserve">przy pomocy środowiska Jupiter Notebook. Napisany w tym celu kod dostępny jest pod adresem </w:t>
+      </w:r>
+      <w:hyperlink r:id="rId8" w:history="1">
+        <w:r>
+          <w:rPr>
+            <w:rStyle w:val="Hyperlink"/>
+            <w:lang w:val="en-PL"/>
+          </w:rPr>
+          <w:t>https://github.com/SiwyKrzysiek/POSI-C3/blob/master/Analiza%20pomiarow.ipynb</w:t>
+        </w:r>
+      </w:hyperlink>
     </w:p>
     <w:p>
       <w:pPr>
@@ -284,6 +308,7 @@
         </w:numPr>
       </w:pPr>
       <w:r>
+        <w:lastRenderedPageBreak/>
         <w:t xml:space="preserve">Rozmiar populacji [50, 100, 200, 300, 400, 500, 750] </w:t>
       </w:r>
     </w:p>
@@ -316,7 +341,6 @@
         <w:pStyle w:val="Heading2"/>
       </w:pPr>
       <w:r>
-        <w:lastRenderedPageBreak/>
         <w:t>Wpływ metody selekcji</w:t>
       </w:r>
     </w:p>
@@ -329,8 +353,8 @@
       </w:r>
     </w:p>
     <w:sectPr>
-      <w:headerReference w:type="default" r:id="rId8"/>
-      <w:footerReference w:type="default" r:id="rId9"/>
+      <w:headerReference w:type="default" r:id="rId9"/>
+      <w:footerReference w:type="default" r:id="rId10"/>
       <w:pgSz w:w="11906" w:h="16838"/>
       <w:pgMar w:top="1417" w:right="1417" w:bottom="1417" w:left="1417" w:header="426" w:footer="708" w:gutter="0"/>
       <w:cols w:space="708"/>
@@ -1374,7 +1398,6 @@
   <w:style w:type="character" w:default="1" w:styleId="DefaultParagraphFont">
     <w:name w:val="Default Paragraph Font"/>
     <w:uiPriority w:val="1"/>
-    <w:semiHidden/>
     <w:unhideWhenUsed/>
   </w:style>
   <w:style w:type="table" w:default="1" w:styleId="TableNormal">
@@ -1579,6 +1602,29 @@
       <w:color w:val="2F5496" w:themeColor="accent1" w:themeShade="BF"/>
       <w:sz w:val="26"/>
       <w:szCs w:val="26"/>
+    </w:rPr>
+  </w:style>
+  <w:style w:type="character" w:styleId="Hyperlink">
+    <w:name w:val="Hyperlink"/>
+    <w:basedOn w:val="DefaultParagraphFont"/>
+    <w:uiPriority w:val="99"/>
+    <w:unhideWhenUsed/>
+    <w:rsid w:val="0020593D"/>
+    <w:rPr>
+      <w:color w:val="0563C1" w:themeColor="hyperlink"/>
+      <w:u w:val="single"/>
+    </w:rPr>
+  </w:style>
+  <w:style w:type="character" w:styleId="UnresolvedMention">
+    <w:name w:val="Unresolved Mention"/>
+    <w:basedOn w:val="DefaultParagraphFont"/>
+    <w:uiPriority w:val="99"/>
+    <w:semiHidden/>
+    <w:unhideWhenUsed/>
+    <w:rsid w:val="0020593D"/>
+    <w:rPr>
+      <w:color w:val="605E5C"/>
+      <w:shd w:val="clear" w:color="auto" w:fill="E1DFDD"/>
     </w:rPr>
   </w:style>
 </w:styles>
@@ -1720,7 +1766,7 @@
   <w:rsids>
     <w:rsidRoot w:val="00427CC5"/>
     <w:rsid w:val="00427CC5"/>
-    <w:rsid w:val="007E5B08"/>
+    <w:rsid w:val="00C54145"/>
   </w:rsids>
   <m:mathPr>
     <m:mathFont m:val="Cambria Math"/>

</xml_diff>

<commit_message>
Opis dla optymalnych parametrów
</commit_message>
<xml_diff>
--- a/Sprawozdanie.docx
+++ b/Sprawozdanie.docx
@@ -639,6 +639,8 @@
           <w:numId w:val="3"/>
         </w:numPr>
       </w:pPr>
+      <w:bookmarkStart w:id="5" w:name="OLE_LINK7"/>
+      <w:bookmarkStart w:id="6" w:name="OLE_LINK8"/>
       <w:r>
         <w:t>Metoda selekcji [Losowa, Prosta, Ruletka, Turniej]</w:t>
       </w:r>
@@ -703,6 +705,8 @@
         <w:t>Osobniki początkowe są unikalne [TAK, NIE]</w:t>
       </w:r>
     </w:p>
+    <w:bookmarkEnd w:id="5"/>
+    <w:bookmarkEnd w:id="6"/>
     <w:p>
       <w:r>
         <w:t>Domyślne parametry algorytmu przedstawia poniższy rysunek.</w:t>
@@ -794,15 +798,15 @@
       <w:pPr>
         <w:pStyle w:val="Heading2"/>
       </w:pPr>
-      <w:bookmarkStart w:id="5" w:name="_Toc42256741"/>
+      <w:bookmarkStart w:id="7" w:name="_Toc42256741"/>
       <w:r>
         <w:t>Wpływ metody selekcji</w:t>
       </w:r>
-      <w:bookmarkEnd w:id="5"/>
-    </w:p>
-    <w:p>
-      <w:bookmarkStart w:id="6" w:name="OLE_LINK3"/>
-      <w:bookmarkStart w:id="7" w:name="OLE_LINK4"/>
+      <w:bookmarkEnd w:id="7"/>
+    </w:p>
+    <w:p>
+      <w:bookmarkStart w:id="8" w:name="OLE_LINK3"/>
+      <w:bookmarkStart w:id="9" w:name="OLE_LINK4"/>
       <w:r>
         <w:t>Zbadanie uruchomień dla poszczególnych metod selekcji</w:t>
       </w:r>
@@ -810,8 +814,8 @@
         <w:t>.</w:t>
       </w:r>
     </w:p>
-    <w:bookmarkEnd w:id="6"/>
-    <w:bookmarkEnd w:id="7"/>
+    <w:bookmarkEnd w:id="8"/>
+    <w:bookmarkEnd w:id="9"/>
     <w:p>
       <w:pPr>
         <w:keepNext/>
@@ -1387,10 +1391,10 @@
       </w:pPr>
       <w:r>
         <w:drawing>
-          <wp:inline distT="0" distB="0" distL="0" distR="0" wp14:anchorId="307EDD0B" wp14:editId="41A9271E">
-            <wp:extent cx="5760720" cy="1090930"/>
-            <wp:effectExtent l="0" t="0" r="5080" b="1270"/>
-            <wp:docPr id="9" name="Picture 9" descr="A screenshot of a cell phone&#10;&#10;Description automatically generated"/>
+          <wp:inline distT="0" distB="0" distL="0" distR="0" wp14:anchorId="3D927891" wp14:editId="0E99F88A">
+            <wp:extent cx="5760720" cy="1148080"/>
+            <wp:effectExtent l="0" t="0" r="5080" b="0"/>
+            <wp:docPr id="21" name="Picture 21" descr="A screenshot of a cell phone&#10;&#10;Description automatically generated"/>
             <wp:cNvGraphicFramePr>
               <a:graphicFrameLocks xmlns:a="http://schemas.openxmlformats.org/drawingml/2006/main" noChangeAspect="1"/>
             </wp:cNvGraphicFramePr>
@@ -1410,7 +1414,7 @@
                   <pic:spPr>
                     <a:xfrm>
                       <a:off x="0" y="0"/>
-                      <a:ext cx="5760720" cy="1090930"/>
+                      <a:ext cx="5760720" cy="1148080"/>
                     </a:xfrm>
                     <a:prstGeom prst="rect">
                       <a:avLst/>
@@ -1730,13 +1734,13 @@
       <w:r>
         <w:t xml:space="preserve"> - </w:t>
       </w:r>
-      <w:bookmarkStart w:id="8" w:name="OLE_LINK5"/>
-      <w:bookmarkStart w:id="9" w:name="OLE_LINK6"/>
+      <w:bookmarkStart w:id="10" w:name="OLE_LINK5"/>
+      <w:bookmarkStart w:id="11" w:name="OLE_LINK6"/>
       <w:r>
         <w:t>Wpływ unikalności osobników na średnią liczbę ruchów</w:t>
       </w:r>
-      <w:bookmarkEnd w:id="8"/>
-      <w:bookmarkEnd w:id="9"/>
+      <w:bookmarkEnd w:id="10"/>
+      <w:bookmarkEnd w:id="11"/>
     </w:p>
     <w:p>
       <w:pPr>
@@ -2040,9 +2044,281 @@
         <w:t>Większa populacja pozwala na osiągniecie lepszych wyników. Zależność ta nie jest jednak liniowa. Wzrost wielkości populacji ma największy wpływ do wartości w okolicy 200 osobników.</w:t>
       </w:r>
     </w:p>
+    <w:p>
+      <w:pPr>
+        <w:pStyle w:val="Heading1"/>
+      </w:pPr>
+      <w:r>
+        <w:t>Optymalne parametry algorytmu genetycznego</w:t>
+      </w:r>
+    </w:p>
+    <w:p>
+      <w:r>
+        <w:t>Na podstawie przeprowadzonej analizy dobrane zostały optymalne wartości parametrów algorytmu genetycznego dla gry Mastermind.</w:t>
+      </w:r>
+    </w:p>
+    <w:p>
+      <w:pPr>
+        <w:pStyle w:val="ListParagraph"/>
+        <w:numPr>
+          <w:ilvl w:val="0"/>
+          <w:numId w:val="3"/>
+        </w:numPr>
+        <w:rPr>
+          <w:b/>
+          <w:bCs/>
+        </w:rPr>
+      </w:pPr>
+      <w:r>
+        <w:t>Metoda selekcji</w:t>
+      </w:r>
+      <w:r>
+        <w:t>:</w:t>
+      </w:r>
+      <w:r>
+        <w:t xml:space="preserve"> </w:t>
+      </w:r>
+      <w:r>
+        <w:rPr>
+          <w:b/>
+          <w:bCs/>
+        </w:rPr>
+        <w:t>Prosta</w:t>
+      </w:r>
+    </w:p>
+    <w:p>
+      <w:pPr>
+        <w:pStyle w:val="ListParagraph"/>
+        <w:numPr>
+          <w:ilvl w:val="0"/>
+          <w:numId w:val="3"/>
+        </w:numPr>
+      </w:pPr>
+      <w:r>
+        <w:t>Prawdopodobieństwo</w:t>
+      </w:r>
+      <w:r>
+        <w:t xml:space="preserve"> mutacji</w:t>
+      </w:r>
+      <w:r>
+        <w:t>:</w:t>
+      </w:r>
+      <w:r>
+        <w:t xml:space="preserve"> </w:t>
+      </w:r>
+      <w:r>
+        <w:rPr>
+          <w:b/>
+          <w:bCs/>
+        </w:rPr>
+        <w:t>0.5</w:t>
+      </w:r>
+    </w:p>
+    <w:p>
+      <w:pPr>
+        <w:pStyle w:val="ListParagraph"/>
+        <w:numPr>
+          <w:ilvl w:val="0"/>
+          <w:numId w:val="3"/>
+        </w:numPr>
+      </w:pPr>
+      <w:r>
+        <w:t>Prawdopodobieństwo</w:t>
+      </w:r>
+      <w:r>
+        <w:t xml:space="preserve"> </w:t>
+      </w:r>
+      <w:r>
+        <w:t>krzyżowania</w:t>
+      </w:r>
+      <w:r>
+        <w:t>:</w:t>
+      </w:r>
+      <w:r>
+        <w:t xml:space="preserve"> </w:t>
+      </w:r>
+      <w:r>
+        <w:rPr>
+          <w:b/>
+          <w:bCs/>
+        </w:rPr>
+        <w:t>0.5</w:t>
+      </w:r>
+    </w:p>
+    <w:p>
+      <w:pPr>
+        <w:pStyle w:val="ListParagraph"/>
+        <w:numPr>
+          <w:ilvl w:val="0"/>
+          <w:numId w:val="3"/>
+        </w:numPr>
+      </w:pPr>
+      <w:r>
+        <w:t>Rozmiar populacji</w:t>
+      </w:r>
+      <w:r>
+        <w:t>:</w:t>
+      </w:r>
+      <w:r>
+        <w:t xml:space="preserve"> </w:t>
+      </w:r>
+      <w:r>
+        <w:rPr>
+          <w:b/>
+          <w:bCs/>
+        </w:rPr>
+        <w:t>750</w:t>
+      </w:r>
+    </w:p>
+    <w:p>
+      <w:pPr>
+        <w:pStyle w:val="ListParagraph"/>
+        <w:numPr>
+          <w:ilvl w:val="0"/>
+          <w:numId w:val="3"/>
+        </w:numPr>
+      </w:pPr>
+      <w:r>
+        <w:t xml:space="preserve">Procent osobnik w </w:t>
+      </w:r>
+      <w:r>
+        <w:t>używanych</w:t>
+      </w:r>
+      <w:r>
+        <w:t xml:space="preserve"> do reprodukcji</w:t>
+      </w:r>
+      <w:r>
+        <w:t>:</w:t>
+      </w:r>
+      <w:r>
+        <w:t xml:space="preserve"> </w:t>
+      </w:r>
+      <w:r>
+        <w:rPr>
+          <w:b/>
+          <w:bCs/>
+        </w:rPr>
+        <w:t>75%</w:t>
+      </w:r>
+    </w:p>
+    <w:p>
+      <w:pPr>
+        <w:pStyle w:val="ListParagraph"/>
+        <w:numPr>
+          <w:ilvl w:val="0"/>
+          <w:numId w:val="3"/>
+        </w:numPr>
+      </w:pPr>
+      <w:r>
+        <w:t xml:space="preserve">Osobniki </w:t>
+      </w:r>
+      <w:r>
+        <w:t>początkowe</w:t>
+      </w:r>
+      <w:r>
+        <w:t xml:space="preserve"> </w:t>
+      </w:r>
+      <w:r>
+        <w:t>są</w:t>
+      </w:r>
+      <w:r>
+        <w:t>̨ unikalne</w:t>
+      </w:r>
+      <w:r>
+        <w:t>:</w:t>
+      </w:r>
+      <w:r>
+        <w:t xml:space="preserve"> </w:t>
+      </w:r>
+      <w:r>
+        <w:rPr>
+          <w:b/>
+          <w:bCs/>
+        </w:rPr>
+        <w:t>TAK</w:t>
+      </w:r>
+    </w:p>
+    <w:p>
+      <w:pPr>
+        <w:keepNext/>
+        <w:jc w:val="center"/>
+      </w:pPr>
+      <w:r>
+        <w:drawing>
+          <wp:inline distT="0" distB="0" distL="0" distR="0" wp14:anchorId="42C70860" wp14:editId="0DB29EFA">
+            <wp:extent cx="5760720" cy="577215"/>
+            <wp:effectExtent l="0" t="0" r="5080" b="0"/>
+            <wp:docPr id="22" name="Picture 22"/>
+            <wp:cNvGraphicFramePr>
+              <a:graphicFrameLocks xmlns:a="http://schemas.openxmlformats.org/drawingml/2006/main" noChangeAspect="1"/>
+            </wp:cNvGraphicFramePr>
+            <a:graphic xmlns:a="http://schemas.openxmlformats.org/drawingml/2006/main">
+              <a:graphicData uri="http://schemas.openxmlformats.org/drawingml/2006/picture">
+                <pic:pic xmlns:pic="http://schemas.openxmlformats.org/drawingml/2006/picture">
+                  <pic:nvPicPr>
+                    <pic:cNvPr id="1" name=""/>
+                    <pic:cNvPicPr/>
+                  </pic:nvPicPr>
+                  <pic:blipFill>
+                    <a:blip r:embed="rId29"/>
+                    <a:stretch>
+                      <a:fillRect/>
+                    </a:stretch>
+                  </pic:blipFill>
+                  <pic:spPr>
+                    <a:xfrm>
+                      <a:off x="0" y="0"/>
+                      <a:ext cx="5760720" cy="577215"/>
+                    </a:xfrm>
+                    <a:prstGeom prst="rect">
+                      <a:avLst/>
+                    </a:prstGeom>
+                  </pic:spPr>
+                </pic:pic>
+              </a:graphicData>
+            </a:graphic>
+          </wp:inline>
+        </w:drawing>
+      </w:r>
+    </w:p>
+    <w:p>
+      <w:pPr>
+        <w:pStyle w:val="Caption"/>
+        <w:jc w:val="center"/>
+      </w:pPr>
+      <w:r>
+        <w:t xml:space="preserve">Rysunek </w:t>
+      </w:r>
+      <w:r>
+        <w:fldChar w:fldCharType="begin"/>
+      </w:r>
+      <w:r>
+        <w:instrText xml:space="preserve"> SEQ Rysunek \* ARABIC </w:instrText>
+      </w:r>
+      <w:r>
+        <w:fldChar w:fldCharType="separate"/>
+      </w:r>
+      <w:r>
+        <w:rPr>
+          <w:noProof/>
+        </w:rPr>
+        <w:t>15</w:t>
+      </w:r>
+      <w:r>
+        <w:fldChar w:fldCharType="end"/>
+      </w:r>
+      <w:r>
+        <w:t xml:space="preserve"> - Wyniki dla optymalnych parametrów</w:t>
+      </w:r>
+    </w:p>
+    <w:p>
+      <w:r>
+        <w:t>Połączenie optymalnych wartości dla poszczególnych parametrów pozwoliło na osiągnięcie najmniejszej średniej liczby populacji.</w:t>
+      </w:r>
+    </w:p>
     <w:sectPr>
-      <w:headerReference w:type="default" r:id="rId29"/>
-      <w:footerReference w:type="default" r:id="rId30"/>
+      <w:headerReference w:type="default" r:id="rId30"/>
+      <w:footerReference w:type="default" r:id="rId31"/>
       <w:pgSz w:w="11906" w:h="16838"/>
       <w:pgMar w:top="1417" w:right="1417" w:bottom="1417" w:left="1417" w:header="426" w:footer="708" w:gutter="0"/>
       <w:cols w:space="708"/>
@@ -3701,7 +3977,7 @@
   <w:rsids>
     <w:rsidRoot w:val="00427CC5"/>
     <w:rsid w:val="00427CC5"/>
-    <w:rsid w:val="00803822"/>
+    <w:rsid w:val="008C28C8"/>
   </w:rsids>
   <m:mathPr>
     <m:mathFont m:val="Cambria Math"/>

</xml_diff>

<commit_message>
Opis dla algorytmu Knutah oraz dla walki studenta z algorytmami
</commit_message>
<xml_diff>
--- a/Sprawozdanie.docx
+++ b/Sprawozdanie.docx
@@ -25,7 +25,6 @@
           <w:dataBinding w:prefixMappings="xmlns:ns0='http://purl.org/dc/elements/1.1/' xmlns:ns1='http://schemas.openxmlformats.org/package/2006/metadata/core-properties' " w:xpath="/ns1:coreProperties[1]/ns0:creator[1]" w:storeItemID="{6C3C8BC8-F283-45AE-878A-BAB7291924A1}"/>
           <w:text/>
         </w:sdtPr>
-        <w:sdtEndPr/>
         <w:sdtContent>
           <w:r>
             <w:rPr>
@@ -98,7 +97,6 @@
           <w:dataBinding w:prefixMappings="xmlns:ns0='http://purl.org/dc/elements/1.1/' xmlns:ns1='http://schemas.openxmlformats.org/package/2006/metadata/core-properties' " w:xpath="/ns1:coreProperties[1]/ns0:title[1]" w:storeItemID="{6C3C8BC8-F283-45AE-878A-BAB7291924A1}"/>
           <w:text/>
         </w:sdtPr>
-        <w:sdtEndPr/>
         <w:sdtContent>
           <w:r>
             <w:t>Badanie algorytmu genetycznego</w:t>
@@ -110,7 +108,7 @@
       <w:pPr>
         <w:pStyle w:val="Heading1"/>
       </w:pPr>
-      <w:bookmarkStart w:id="0" w:name="_Toc42256738"/>
+      <w:bookmarkStart w:id="0" w:name="_Toc42341719"/>
       <w:r>
         <w:t>Opis zadania</w:t>
       </w:r>
@@ -217,7 +215,7 @@
             </w:rPr>
             <w:fldChar w:fldCharType="separate"/>
           </w:r>
-          <w:hyperlink w:anchor="_Toc42256738" w:history="1">
+          <w:hyperlink w:anchor="_Toc42341719" w:history="1">
             <w:r>
               <w:rPr>
                 <w:rStyle w:val="Hyperlink"/>
@@ -244,7 +242,7 @@
                 <w:noProof/>
                 <w:webHidden/>
               </w:rPr>
-              <w:instrText xml:space="preserve"> PAGEREF _Toc42256738 \h </w:instrText>
+              <w:instrText xml:space="preserve"> PAGEREF _Toc42341719 \h </w:instrText>
             </w:r>
             <w:r>
               <w:rPr>
@@ -291,7 +289,7 @@
               <w:lang w:val="en-PL" w:eastAsia="en-GB"/>
             </w:rPr>
           </w:pPr>
-          <w:hyperlink w:anchor="_Toc42256739" w:history="1">
+          <w:hyperlink w:anchor="_Toc42341720" w:history="1">
             <w:r>
               <w:rPr>
                 <w:rStyle w:val="Hyperlink"/>
@@ -318,7 +316,7 @@
                 <w:noProof/>
                 <w:webHidden/>
               </w:rPr>
-              <w:instrText xml:space="preserve"> PAGEREF _Toc42256739 \h </w:instrText>
+              <w:instrText xml:space="preserve"> PAGEREF _Toc42341720 \h </w:instrText>
             </w:r>
             <w:r>
               <w:rPr>
@@ -365,7 +363,7 @@
               <w:lang w:val="en-PL" w:eastAsia="en-GB"/>
             </w:rPr>
           </w:pPr>
-          <w:hyperlink w:anchor="_Toc42256740" w:history="1">
+          <w:hyperlink w:anchor="_Toc42341721" w:history="1">
             <w:r>
               <w:rPr>
                 <w:rStyle w:val="Hyperlink"/>
@@ -392,7 +390,7 @@
                 <w:noProof/>
                 <w:webHidden/>
               </w:rPr>
-              <w:instrText xml:space="preserve"> PAGEREF _Toc42256740 \h </w:instrText>
+              <w:instrText xml:space="preserve"> PAGEREF _Toc42341721 \h </w:instrText>
             </w:r>
             <w:r>
               <w:rPr>
@@ -412,7 +410,7 @@
                 <w:noProof/>
                 <w:webHidden/>
               </w:rPr>
-              <w:t>1</w:t>
+              <w:t>2</w:t>
             </w:r>
             <w:r>
               <w:rPr>
@@ -439,7 +437,7 @@
               <w:lang w:val="en-PL" w:eastAsia="en-GB"/>
             </w:rPr>
           </w:pPr>
-          <w:hyperlink w:anchor="_Toc42256741" w:history="1">
+          <w:hyperlink w:anchor="_Toc42341722" w:history="1">
             <w:r>
               <w:rPr>
                 <w:rStyle w:val="Hyperlink"/>
@@ -466,7 +464,7 @@
                 <w:noProof/>
                 <w:webHidden/>
               </w:rPr>
-              <w:instrText xml:space="preserve"> PAGEREF _Toc42256741 \h </w:instrText>
+              <w:instrText xml:space="preserve"> PAGEREF _Toc42341722 \h </w:instrText>
             </w:r>
             <w:r>
               <w:rPr>
@@ -487,6 +485,882 @@
                 <w:webHidden/>
               </w:rPr>
               <w:t>2</w:t>
+            </w:r>
+            <w:r>
+              <w:rPr>
+                <w:noProof/>
+                <w:webHidden/>
+              </w:rPr>
+              <w:fldChar w:fldCharType="end"/>
+            </w:r>
+          </w:hyperlink>
+        </w:p>
+        <w:p>
+          <w:pPr>
+            <w:pStyle w:val="TOC3"/>
+            <w:tabs>
+              <w:tab w:val="right" w:leader="dot" w:pos="9062"/>
+            </w:tabs>
+            <w:rPr>
+              <w:rFonts w:eastAsiaTheme="minorEastAsia"/>
+              <w:noProof/>
+              <w:sz w:val="24"/>
+              <w:szCs w:val="24"/>
+              <w:lang w:val="en-PL" w:eastAsia="en-GB"/>
+            </w:rPr>
+          </w:pPr>
+          <w:hyperlink w:anchor="_Toc42341723" w:history="1">
+            <w:r>
+              <w:rPr>
+                <w:rStyle w:val="Hyperlink"/>
+                <w:noProof/>
+              </w:rPr>
+              <w:t>Wnioski</w:t>
+            </w:r>
+            <w:r>
+              <w:rPr>
+                <w:noProof/>
+                <w:webHidden/>
+              </w:rPr>
+              <w:tab/>
+            </w:r>
+            <w:r>
+              <w:rPr>
+                <w:noProof/>
+                <w:webHidden/>
+              </w:rPr>
+              <w:fldChar w:fldCharType="begin"/>
+            </w:r>
+            <w:r>
+              <w:rPr>
+                <w:noProof/>
+                <w:webHidden/>
+              </w:rPr>
+              <w:instrText xml:space="preserve"> PAGEREF _Toc42341723 \h </w:instrText>
+            </w:r>
+            <w:r>
+              <w:rPr>
+                <w:noProof/>
+                <w:webHidden/>
+              </w:rPr>
+            </w:r>
+            <w:r>
+              <w:rPr>
+                <w:noProof/>
+                <w:webHidden/>
+              </w:rPr>
+              <w:fldChar w:fldCharType="separate"/>
+            </w:r>
+            <w:r>
+              <w:rPr>
+                <w:noProof/>
+                <w:webHidden/>
+              </w:rPr>
+              <w:t>3</w:t>
+            </w:r>
+            <w:r>
+              <w:rPr>
+                <w:noProof/>
+                <w:webHidden/>
+              </w:rPr>
+              <w:fldChar w:fldCharType="end"/>
+            </w:r>
+          </w:hyperlink>
+        </w:p>
+        <w:p>
+          <w:pPr>
+            <w:pStyle w:val="TOC2"/>
+            <w:tabs>
+              <w:tab w:val="right" w:leader="dot" w:pos="9062"/>
+            </w:tabs>
+            <w:rPr>
+              <w:rFonts w:eastAsiaTheme="minorEastAsia"/>
+              <w:b w:val="0"/>
+              <w:bCs w:val="0"/>
+              <w:noProof/>
+              <w:sz w:val="24"/>
+              <w:szCs w:val="24"/>
+              <w:lang w:val="en-PL" w:eastAsia="en-GB"/>
+            </w:rPr>
+          </w:pPr>
+          <w:hyperlink w:anchor="_Toc42341724" w:history="1">
+            <w:r>
+              <w:rPr>
+                <w:rStyle w:val="Hyperlink"/>
+                <w:noProof/>
+              </w:rPr>
+              <w:t>Wpływ prawdopodobieństwa krzyżowania</w:t>
+            </w:r>
+            <w:r>
+              <w:rPr>
+                <w:noProof/>
+                <w:webHidden/>
+              </w:rPr>
+              <w:tab/>
+            </w:r>
+            <w:r>
+              <w:rPr>
+                <w:noProof/>
+                <w:webHidden/>
+              </w:rPr>
+              <w:fldChar w:fldCharType="begin"/>
+            </w:r>
+            <w:r>
+              <w:rPr>
+                <w:noProof/>
+                <w:webHidden/>
+              </w:rPr>
+              <w:instrText xml:space="preserve"> PAGEREF _Toc42341724 \h </w:instrText>
+            </w:r>
+            <w:r>
+              <w:rPr>
+                <w:noProof/>
+                <w:webHidden/>
+              </w:rPr>
+            </w:r>
+            <w:r>
+              <w:rPr>
+                <w:noProof/>
+                <w:webHidden/>
+              </w:rPr>
+              <w:fldChar w:fldCharType="separate"/>
+            </w:r>
+            <w:r>
+              <w:rPr>
+                <w:noProof/>
+                <w:webHidden/>
+              </w:rPr>
+              <w:t>3</w:t>
+            </w:r>
+            <w:r>
+              <w:rPr>
+                <w:noProof/>
+                <w:webHidden/>
+              </w:rPr>
+              <w:fldChar w:fldCharType="end"/>
+            </w:r>
+          </w:hyperlink>
+        </w:p>
+        <w:p>
+          <w:pPr>
+            <w:pStyle w:val="TOC3"/>
+            <w:tabs>
+              <w:tab w:val="right" w:leader="dot" w:pos="9062"/>
+            </w:tabs>
+            <w:rPr>
+              <w:rFonts w:eastAsiaTheme="minorEastAsia"/>
+              <w:noProof/>
+              <w:sz w:val="24"/>
+              <w:szCs w:val="24"/>
+              <w:lang w:val="en-PL" w:eastAsia="en-GB"/>
+            </w:rPr>
+          </w:pPr>
+          <w:hyperlink w:anchor="_Toc42341725" w:history="1">
+            <w:r>
+              <w:rPr>
+                <w:rStyle w:val="Hyperlink"/>
+                <w:noProof/>
+              </w:rPr>
+              <w:t>Wnioski</w:t>
+            </w:r>
+            <w:r>
+              <w:rPr>
+                <w:noProof/>
+                <w:webHidden/>
+              </w:rPr>
+              <w:tab/>
+            </w:r>
+            <w:r>
+              <w:rPr>
+                <w:noProof/>
+                <w:webHidden/>
+              </w:rPr>
+              <w:fldChar w:fldCharType="begin"/>
+            </w:r>
+            <w:r>
+              <w:rPr>
+                <w:noProof/>
+                <w:webHidden/>
+              </w:rPr>
+              <w:instrText xml:space="preserve"> PAGEREF _Toc42341725 \h </w:instrText>
+            </w:r>
+            <w:r>
+              <w:rPr>
+                <w:noProof/>
+                <w:webHidden/>
+              </w:rPr>
+            </w:r>
+            <w:r>
+              <w:rPr>
+                <w:noProof/>
+                <w:webHidden/>
+              </w:rPr>
+              <w:fldChar w:fldCharType="separate"/>
+            </w:r>
+            <w:r>
+              <w:rPr>
+                <w:noProof/>
+                <w:webHidden/>
+              </w:rPr>
+              <w:t>4</w:t>
+            </w:r>
+            <w:r>
+              <w:rPr>
+                <w:noProof/>
+                <w:webHidden/>
+              </w:rPr>
+              <w:fldChar w:fldCharType="end"/>
+            </w:r>
+          </w:hyperlink>
+        </w:p>
+        <w:p>
+          <w:pPr>
+            <w:pStyle w:val="TOC2"/>
+            <w:tabs>
+              <w:tab w:val="right" w:leader="dot" w:pos="9062"/>
+            </w:tabs>
+            <w:rPr>
+              <w:rFonts w:eastAsiaTheme="minorEastAsia"/>
+              <w:b w:val="0"/>
+              <w:bCs w:val="0"/>
+              <w:noProof/>
+              <w:sz w:val="24"/>
+              <w:szCs w:val="24"/>
+              <w:lang w:val="en-PL" w:eastAsia="en-GB"/>
+            </w:rPr>
+          </w:pPr>
+          <w:hyperlink w:anchor="_Toc42341726" w:history="1">
+            <w:r>
+              <w:rPr>
+                <w:rStyle w:val="Hyperlink"/>
+                <w:noProof/>
+              </w:rPr>
+              <w:t>Wpływ prawdopodobieństwa mutacji</w:t>
+            </w:r>
+            <w:r>
+              <w:rPr>
+                <w:noProof/>
+                <w:webHidden/>
+              </w:rPr>
+              <w:tab/>
+            </w:r>
+            <w:r>
+              <w:rPr>
+                <w:noProof/>
+                <w:webHidden/>
+              </w:rPr>
+              <w:fldChar w:fldCharType="begin"/>
+            </w:r>
+            <w:r>
+              <w:rPr>
+                <w:noProof/>
+                <w:webHidden/>
+              </w:rPr>
+              <w:instrText xml:space="preserve"> PAGEREF _Toc42341726 \h </w:instrText>
+            </w:r>
+            <w:r>
+              <w:rPr>
+                <w:noProof/>
+                <w:webHidden/>
+              </w:rPr>
+            </w:r>
+            <w:r>
+              <w:rPr>
+                <w:noProof/>
+                <w:webHidden/>
+              </w:rPr>
+              <w:fldChar w:fldCharType="separate"/>
+            </w:r>
+            <w:r>
+              <w:rPr>
+                <w:noProof/>
+                <w:webHidden/>
+              </w:rPr>
+              <w:t>4</w:t>
+            </w:r>
+            <w:r>
+              <w:rPr>
+                <w:noProof/>
+                <w:webHidden/>
+              </w:rPr>
+              <w:fldChar w:fldCharType="end"/>
+            </w:r>
+          </w:hyperlink>
+        </w:p>
+        <w:p>
+          <w:pPr>
+            <w:pStyle w:val="TOC3"/>
+            <w:tabs>
+              <w:tab w:val="right" w:leader="dot" w:pos="9062"/>
+            </w:tabs>
+            <w:rPr>
+              <w:rFonts w:eastAsiaTheme="minorEastAsia"/>
+              <w:noProof/>
+              <w:sz w:val="24"/>
+              <w:szCs w:val="24"/>
+              <w:lang w:val="en-PL" w:eastAsia="en-GB"/>
+            </w:rPr>
+          </w:pPr>
+          <w:hyperlink w:anchor="_Toc42341727" w:history="1">
+            <w:r>
+              <w:rPr>
+                <w:rStyle w:val="Hyperlink"/>
+                <w:noProof/>
+              </w:rPr>
+              <w:t>Wnioski</w:t>
+            </w:r>
+            <w:r>
+              <w:rPr>
+                <w:noProof/>
+                <w:webHidden/>
+              </w:rPr>
+              <w:tab/>
+            </w:r>
+            <w:r>
+              <w:rPr>
+                <w:noProof/>
+                <w:webHidden/>
+              </w:rPr>
+              <w:fldChar w:fldCharType="begin"/>
+            </w:r>
+            <w:r>
+              <w:rPr>
+                <w:noProof/>
+                <w:webHidden/>
+              </w:rPr>
+              <w:instrText xml:space="preserve"> PAGEREF _Toc42341727 \h </w:instrText>
+            </w:r>
+            <w:r>
+              <w:rPr>
+                <w:noProof/>
+                <w:webHidden/>
+              </w:rPr>
+            </w:r>
+            <w:r>
+              <w:rPr>
+                <w:noProof/>
+                <w:webHidden/>
+              </w:rPr>
+              <w:fldChar w:fldCharType="separate"/>
+            </w:r>
+            <w:r>
+              <w:rPr>
+                <w:noProof/>
+                <w:webHidden/>
+              </w:rPr>
+              <w:t>5</w:t>
+            </w:r>
+            <w:r>
+              <w:rPr>
+                <w:noProof/>
+                <w:webHidden/>
+              </w:rPr>
+              <w:fldChar w:fldCharType="end"/>
+            </w:r>
+          </w:hyperlink>
+        </w:p>
+        <w:p>
+          <w:pPr>
+            <w:pStyle w:val="TOC2"/>
+            <w:tabs>
+              <w:tab w:val="right" w:leader="dot" w:pos="9062"/>
+            </w:tabs>
+            <w:rPr>
+              <w:rFonts w:eastAsiaTheme="minorEastAsia"/>
+              <w:b w:val="0"/>
+              <w:bCs w:val="0"/>
+              <w:noProof/>
+              <w:sz w:val="24"/>
+              <w:szCs w:val="24"/>
+              <w:lang w:val="en-PL" w:eastAsia="en-GB"/>
+            </w:rPr>
+          </w:pPr>
+          <w:hyperlink w:anchor="_Toc42341728" w:history="1">
+            <w:r>
+              <w:rPr>
+                <w:rStyle w:val="Hyperlink"/>
+                <w:noProof/>
+              </w:rPr>
+              <w:t>Wpływ procentu osobników branych do reprodukcji</w:t>
+            </w:r>
+            <w:r>
+              <w:rPr>
+                <w:noProof/>
+                <w:webHidden/>
+              </w:rPr>
+              <w:tab/>
+            </w:r>
+            <w:r>
+              <w:rPr>
+                <w:noProof/>
+                <w:webHidden/>
+              </w:rPr>
+              <w:fldChar w:fldCharType="begin"/>
+            </w:r>
+            <w:r>
+              <w:rPr>
+                <w:noProof/>
+                <w:webHidden/>
+              </w:rPr>
+              <w:instrText xml:space="preserve"> PAGEREF _Toc42341728 \h </w:instrText>
+            </w:r>
+            <w:r>
+              <w:rPr>
+                <w:noProof/>
+                <w:webHidden/>
+              </w:rPr>
+            </w:r>
+            <w:r>
+              <w:rPr>
+                <w:noProof/>
+                <w:webHidden/>
+              </w:rPr>
+              <w:fldChar w:fldCharType="separate"/>
+            </w:r>
+            <w:r>
+              <w:rPr>
+                <w:noProof/>
+                <w:webHidden/>
+              </w:rPr>
+              <w:t>5</w:t>
+            </w:r>
+            <w:r>
+              <w:rPr>
+                <w:noProof/>
+                <w:webHidden/>
+              </w:rPr>
+              <w:fldChar w:fldCharType="end"/>
+            </w:r>
+          </w:hyperlink>
+        </w:p>
+        <w:p>
+          <w:pPr>
+            <w:pStyle w:val="TOC3"/>
+            <w:tabs>
+              <w:tab w:val="right" w:leader="dot" w:pos="9062"/>
+            </w:tabs>
+            <w:rPr>
+              <w:rFonts w:eastAsiaTheme="minorEastAsia"/>
+              <w:noProof/>
+              <w:sz w:val="24"/>
+              <w:szCs w:val="24"/>
+              <w:lang w:val="en-PL" w:eastAsia="en-GB"/>
+            </w:rPr>
+          </w:pPr>
+          <w:hyperlink w:anchor="_Toc42341729" w:history="1">
+            <w:r>
+              <w:rPr>
+                <w:rStyle w:val="Hyperlink"/>
+                <w:noProof/>
+              </w:rPr>
+              <w:t>Wnioski</w:t>
+            </w:r>
+            <w:r>
+              <w:rPr>
+                <w:noProof/>
+                <w:webHidden/>
+              </w:rPr>
+              <w:tab/>
+            </w:r>
+            <w:r>
+              <w:rPr>
+                <w:noProof/>
+                <w:webHidden/>
+              </w:rPr>
+              <w:fldChar w:fldCharType="begin"/>
+            </w:r>
+            <w:r>
+              <w:rPr>
+                <w:noProof/>
+                <w:webHidden/>
+              </w:rPr>
+              <w:instrText xml:space="preserve"> PAGEREF _Toc42341729 \h </w:instrText>
+            </w:r>
+            <w:r>
+              <w:rPr>
+                <w:noProof/>
+                <w:webHidden/>
+              </w:rPr>
+            </w:r>
+            <w:r>
+              <w:rPr>
+                <w:noProof/>
+                <w:webHidden/>
+              </w:rPr>
+              <w:fldChar w:fldCharType="separate"/>
+            </w:r>
+            <w:r>
+              <w:rPr>
+                <w:noProof/>
+                <w:webHidden/>
+              </w:rPr>
+              <w:t>6</w:t>
+            </w:r>
+            <w:r>
+              <w:rPr>
+                <w:noProof/>
+                <w:webHidden/>
+              </w:rPr>
+              <w:fldChar w:fldCharType="end"/>
+            </w:r>
+          </w:hyperlink>
+        </w:p>
+        <w:p>
+          <w:pPr>
+            <w:pStyle w:val="TOC2"/>
+            <w:tabs>
+              <w:tab w:val="right" w:leader="dot" w:pos="9062"/>
+            </w:tabs>
+            <w:rPr>
+              <w:rFonts w:eastAsiaTheme="minorEastAsia"/>
+              <w:b w:val="0"/>
+              <w:bCs w:val="0"/>
+              <w:noProof/>
+              <w:sz w:val="24"/>
+              <w:szCs w:val="24"/>
+              <w:lang w:val="en-PL" w:eastAsia="en-GB"/>
+            </w:rPr>
+          </w:pPr>
+          <w:hyperlink w:anchor="_Toc42341730" w:history="1">
+            <w:r>
+              <w:rPr>
+                <w:rStyle w:val="Hyperlink"/>
+                <w:noProof/>
+              </w:rPr>
+              <w:t>Wpływ unikalności osobników</w:t>
+            </w:r>
+            <w:r>
+              <w:rPr>
+                <w:noProof/>
+                <w:webHidden/>
+              </w:rPr>
+              <w:tab/>
+            </w:r>
+            <w:r>
+              <w:rPr>
+                <w:noProof/>
+                <w:webHidden/>
+              </w:rPr>
+              <w:fldChar w:fldCharType="begin"/>
+            </w:r>
+            <w:r>
+              <w:rPr>
+                <w:noProof/>
+                <w:webHidden/>
+              </w:rPr>
+              <w:instrText xml:space="preserve"> PAGEREF _Toc42341730 \h </w:instrText>
+            </w:r>
+            <w:r>
+              <w:rPr>
+                <w:noProof/>
+                <w:webHidden/>
+              </w:rPr>
+            </w:r>
+            <w:r>
+              <w:rPr>
+                <w:noProof/>
+                <w:webHidden/>
+              </w:rPr>
+              <w:fldChar w:fldCharType="separate"/>
+            </w:r>
+            <w:r>
+              <w:rPr>
+                <w:noProof/>
+                <w:webHidden/>
+              </w:rPr>
+              <w:t>6</w:t>
+            </w:r>
+            <w:r>
+              <w:rPr>
+                <w:noProof/>
+                <w:webHidden/>
+              </w:rPr>
+              <w:fldChar w:fldCharType="end"/>
+            </w:r>
+          </w:hyperlink>
+        </w:p>
+        <w:p>
+          <w:pPr>
+            <w:pStyle w:val="TOC3"/>
+            <w:tabs>
+              <w:tab w:val="right" w:leader="dot" w:pos="9062"/>
+            </w:tabs>
+            <w:rPr>
+              <w:rFonts w:eastAsiaTheme="minorEastAsia"/>
+              <w:noProof/>
+              <w:sz w:val="24"/>
+              <w:szCs w:val="24"/>
+              <w:lang w:val="en-PL" w:eastAsia="en-GB"/>
+            </w:rPr>
+          </w:pPr>
+          <w:hyperlink w:anchor="_Toc42341731" w:history="1">
+            <w:r>
+              <w:rPr>
+                <w:rStyle w:val="Hyperlink"/>
+                <w:noProof/>
+              </w:rPr>
+              <w:t>Wnioski</w:t>
+            </w:r>
+            <w:r>
+              <w:rPr>
+                <w:noProof/>
+                <w:webHidden/>
+              </w:rPr>
+              <w:tab/>
+            </w:r>
+            <w:r>
+              <w:rPr>
+                <w:noProof/>
+                <w:webHidden/>
+              </w:rPr>
+              <w:fldChar w:fldCharType="begin"/>
+            </w:r>
+            <w:r>
+              <w:rPr>
+                <w:noProof/>
+                <w:webHidden/>
+              </w:rPr>
+              <w:instrText xml:space="preserve"> PAGEREF _Toc42341731 \h </w:instrText>
+            </w:r>
+            <w:r>
+              <w:rPr>
+                <w:noProof/>
+                <w:webHidden/>
+              </w:rPr>
+            </w:r>
+            <w:r>
+              <w:rPr>
+                <w:noProof/>
+                <w:webHidden/>
+              </w:rPr>
+              <w:fldChar w:fldCharType="separate"/>
+            </w:r>
+            <w:r>
+              <w:rPr>
+                <w:noProof/>
+                <w:webHidden/>
+              </w:rPr>
+              <w:t>8</w:t>
+            </w:r>
+            <w:r>
+              <w:rPr>
+                <w:noProof/>
+                <w:webHidden/>
+              </w:rPr>
+              <w:fldChar w:fldCharType="end"/>
+            </w:r>
+          </w:hyperlink>
+        </w:p>
+        <w:p>
+          <w:pPr>
+            <w:pStyle w:val="TOC2"/>
+            <w:tabs>
+              <w:tab w:val="right" w:leader="dot" w:pos="9062"/>
+            </w:tabs>
+            <w:rPr>
+              <w:rFonts w:eastAsiaTheme="minorEastAsia"/>
+              <w:b w:val="0"/>
+              <w:bCs w:val="0"/>
+              <w:noProof/>
+              <w:sz w:val="24"/>
+              <w:szCs w:val="24"/>
+              <w:lang w:val="en-PL" w:eastAsia="en-GB"/>
+            </w:rPr>
+          </w:pPr>
+          <w:hyperlink w:anchor="_Toc42341732" w:history="1">
+            <w:r>
+              <w:rPr>
+                <w:rStyle w:val="Hyperlink"/>
+                <w:noProof/>
+              </w:rPr>
+              <w:t>Wpływ wielkości populacji</w:t>
+            </w:r>
+            <w:r>
+              <w:rPr>
+                <w:noProof/>
+                <w:webHidden/>
+              </w:rPr>
+              <w:tab/>
+            </w:r>
+            <w:r>
+              <w:rPr>
+                <w:noProof/>
+                <w:webHidden/>
+              </w:rPr>
+              <w:fldChar w:fldCharType="begin"/>
+            </w:r>
+            <w:r>
+              <w:rPr>
+                <w:noProof/>
+                <w:webHidden/>
+              </w:rPr>
+              <w:instrText xml:space="preserve"> PAGEREF _Toc42341732 \h </w:instrText>
+            </w:r>
+            <w:r>
+              <w:rPr>
+                <w:noProof/>
+                <w:webHidden/>
+              </w:rPr>
+            </w:r>
+            <w:r>
+              <w:rPr>
+                <w:noProof/>
+                <w:webHidden/>
+              </w:rPr>
+              <w:fldChar w:fldCharType="separate"/>
+            </w:r>
+            <w:r>
+              <w:rPr>
+                <w:noProof/>
+                <w:webHidden/>
+              </w:rPr>
+              <w:t>8</w:t>
+            </w:r>
+            <w:r>
+              <w:rPr>
+                <w:noProof/>
+                <w:webHidden/>
+              </w:rPr>
+              <w:fldChar w:fldCharType="end"/>
+            </w:r>
+          </w:hyperlink>
+        </w:p>
+        <w:p>
+          <w:pPr>
+            <w:pStyle w:val="TOC3"/>
+            <w:tabs>
+              <w:tab w:val="right" w:leader="dot" w:pos="9062"/>
+            </w:tabs>
+            <w:rPr>
+              <w:rFonts w:eastAsiaTheme="minorEastAsia"/>
+              <w:noProof/>
+              <w:sz w:val="24"/>
+              <w:szCs w:val="24"/>
+              <w:lang w:val="en-PL" w:eastAsia="en-GB"/>
+            </w:rPr>
+          </w:pPr>
+          <w:hyperlink w:anchor="_Toc42341733" w:history="1">
+            <w:r>
+              <w:rPr>
+                <w:rStyle w:val="Hyperlink"/>
+                <w:noProof/>
+              </w:rPr>
+              <w:t>Wnioski</w:t>
+            </w:r>
+            <w:r>
+              <w:rPr>
+                <w:noProof/>
+                <w:webHidden/>
+              </w:rPr>
+              <w:tab/>
+            </w:r>
+            <w:r>
+              <w:rPr>
+                <w:noProof/>
+                <w:webHidden/>
+              </w:rPr>
+              <w:fldChar w:fldCharType="begin"/>
+            </w:r>
+            <w:r>
+              <w:rPr>
+                <w:noProof/>
+                <w:webHidden/>
+              </w:rPr>
+              <w:instrText xml:space="preserve"> PAGEREF _Toc42341733 \h </w:instrText>
+            </w:r>
+            <w:r>
+              <w:rPr>
+                <w:noProof/>
+                <w:webHidden/>
+              </w:rPr>
+            </w:r>
+            <w:r>
+              <w:rPr>
+                <w:noProof/>
+                <w:webHidden/>
+              </w:rPr>
+              <w:fldChar w:fldCharType="separate"/>
+            </w:r>
+            <w:r>
+              <w:rPr>
+                <w:noProof/>
+                <w:webHidden/>
+              </w:rPr>
+              <w:t>9</w:t>
+            </w:r>
+            <w:r>
+              <w:rPr>
+                <w:noProof/>
+                <w:webHidden/>
+              </w:rPr>
+              <w:fldChar w:fldCharType="end"/>
+            </w:r>
+          </w:hyperlink>
+        </w:p>
+        <w:p>
+          <w:pPr>
+            <w:pStyle w:val="TOC1"/>
+            <w:tabs>
+              <w:tab w:val="right" w:leader="dot" w:pos="9062"/>
+            </w:tabs>
+            <w:rPr>
+              <w:rFonts w:eastAsiaTheme="minorEastAsia"/>
+              <w:b w:val="0"/>
+              <w:bCs w:val="0"/>
+              <w:i w:val="0"/>
+              <w:iCs w:val="0"/>
+              <w:noProof/>
+              <w:lang w:val="en-PL" w:eastAsia="en-GB"/>
+            </w:rPr>
+          </w:pPr>
+          <w:hyperlink w:anchor="_Toc42341734" w:history="1">
+            <w:r>
+              <w:rPr>
+                <w:rStyle w:val="Hyperlink"/>
+                <w:noProof/>
+              </w:rPr>
+              <w:t>Optymalne parametry algorytmu genetycznego</w:t>
+            </w:r>
+            <w:r>
+              <w:rPr>
+                <w:noProof/>
+                <w:webHidden/>
+              </w:rPr>
+              <w:tab/>
+            </w:r>
+            <w:r>
+              <w:rPr>
+                <w:noProof/>
+                <w:webHidden/>
+              </w:rPr>
+              <w:fldChar w:fldCharType="begin"/>
+            </w:r>
+            <w:r>
+              <w:rPr>
+                <w:noProof/>
+                <w:webHidden/>
+              </w:rPr>
+              <w:instrText xml:space="preserve"> PAGEREF _Toc42341734 \h </w:instrText>
+            </w:r>
+            <w:r>
+              <w:rPr>
+                <w:noProof/>
+                <w:webHidden/>
+              </w:rPr>
+            </w:r>
+            <w:r>
+              <w:rPr>
+                <w:noProof/>
+                <w:webHidden/>
+              </w:rPr>
+              <w:fldChar w:fldCharType="separate"/>
+            </w:r>
+            <w:r>
+              <w:rPr>
+                <w:noProof/>
+                <w:webHidden/>
+              </w:rPr>
+              <w:t>9</w:t>
             </w:r>
             <w:r>
               <w:rPr>
@@ -513,7 +1387,7 @@
       <w:pPr>
         <w:pStyle w:val="Heading1"/>
       </w:pPr>
-      <w:bookmarkStart w:id="3" w:name="_Toc42256739"/>
+      <w:bookmarkStart w:id="3" w:name="_Toc42341720"/>
       <w:r>
         <w:t>Wstęp teoretyczny</w:t>
       </w:r>
@@ -577,7 +1451,11 @@
         <w:t xml:space="preserve"> szyfrów. </w:t>
       </w:r>
       <w:r>
-        <w:t xml:space="preserve">Gracz odgadujący przedstawia </w:t>
+        <w:t xml:space="preserve">Gracz </w:t>
+      </w:r>
+      <w:r>
+        <w:lastRenderedPageBreak/>
+        <w:t xml:space="preserve">odgadujący przedstawia </w:t>
       </w:r>
       <w:r>
         <w:t>potencjalne ułożenie znaków ciągu. W odpowiedzi otrzymuje informację, ile elementów zaproponowanego ułożenia znajduje się na właściwej pozycji oraz ile jest elementami ustalonego szyfru, ale nie jest na właściwej pozycji.</w:t>
@@ -611,7 +1489,7 @@
       <w:pPr>
         <w:pStyle w:val="Heading1"/>
       </w:pPr>
-      <w:bookmarkStart w:id="4" w:name="_Toc42256740"/>
+      <w:bookmarkStart w:id="4" w:name="_Toc42341721"/>
       <w:r>
         <w:t>Poszukiwanie właściwych parametrów algorytmu genetycznego</w:t>
       </w:r>
@@ -619,11 +1497,7 @@
     </w:p>
     <w:p>
       <w:r>
-        <w:t xml:space="preserve">Z uwagi na mnogość parametrów wpływających na działanie algorytmu genetycznego nie łatwo jest dobrać je tak by algorytm osiągał jak najlepsze wyniki. W celu próby ustalenia optymalnych </w:t>
-      </w:r>
-      <w:r>
-        <w:lastRenderedPageBreak/>
-        <w:t>parametrów dla problemu poszukiwania rozwiązania gry Mastermind wykonane zostało po jednym uruchomieniu dla danego ustawienia parametru. Zmieniany był tylko jeden parametr na raz, pozostałe otrzymywały wartości domyślne. Takie podejście ma na celu wyodrębnienie wpływu poszczególnych parametrów.</w:t>
+        <w:t>Z uwagi na mnogość parametrów wpływających na działanie algorytmu genetycznego nie łatwo jest dobrać je tak by algorytm osiągał jak najlepsze wyniki. W celu próby ustalenia optymalnych parametrów dla problemu poszukiwania rozwiązania gry Mastermind wykonane zostało po jednym uruchomieniu dla danego ustawienia parametru. Zmieniany był tylko jeden parametr na raz, pozostałe otrzymywały wartości domyślne. Takie podejście ma na celu wyodrębnienie wpływu poszczególnych parametrów.</w:t>
       </w:r>
     </w:p>
     <w:p>
@@ -798,7 +1672,7 @@
       <w:pPr>
         <w:pStyle w:val="Heading2"/>
       </w:pPr>
-      <w:bookmarkStart w:id="7" w:name="_Toc42256741"/>
+      <w:bookmarkStart w:id="7" w:name="_Toc42341722"/>
       <w:r>
         <w:t>Wpływ metody selekcji</w:t>
       </w:r>
@@ -822,6 +1696,7 @@
         <w:jc w:val="center"/>
       </w:pPr>
       <w:r>
+        <w:lastRenderedPageBreak/>
         <w:drawing>
           <wp:inline distT="0" distB="0" distL="0" distR="0" wp14:anchorId="0AAACE42" wp14:editId="1A5D009A">
             <wp:extent cx="5760720" cy="1330960"/>
@@ -898,7 +1773,6 @@
         <w:rPr>
           <w:noProof/>
         </w:rPr>
-        <w:lastRenderedPageBreak/>
         <w:drawing>
           <wp:inline distT="0" distB="0" distL="0" distR="0">
             <wp:extent cx="5759895" cy="3626864"/>
@@ -986,9 +1860,11 @@
       <w:pPr>
         <w:pStyle w:val="Heading3"/>
       </w:pPr>
+      <w:bookmarkStart w:id="10" w:name="_Toc42341723"/>
       <w:r>
         <w:t>Wnioski</w:t>
       </w:r>
+      <w:bookmarkEnd w:id="10"/>
     </w:p>
     <w:p>
       <w:r>
@@ -1002,16 +1878,15 @@
       <w:pPr>
         <w:pStyle w:val="Heading2"/>
       </w:pPr>
+      <w:bookmarkStart w:id="11" w:name="_Toc42341724"/>
       <w:r>
         <w:t>Wpływ prawdopodobieństwa krzyżowania</w:t>
       </w:r>
-    </w:p>
-    <w:p>
-      <w:r>
-        <w:t xml:space="preserve">Zbadanie uruchomień dla </w:t>
-      </w:r>
-      <w:r>
-        <w:t>różnych wartości prawdopodobieństwa krzyżowania.</w:t>
+      <w:bookmarkEnd w:id="11"/>
+    </w:p>
+    <w:p>
+      <w:r>
+        <w:t>Zbadanie uruchomień dla różnych wartości prawdopodobieństwa krzyżowania.</w:t>
       </w:r>
     </w:p>
     <w:p>
@@ -1020,6 +1895,7 @@
         <w:jc w:val="center"/>
       </w:pPr>
       <w:r>
+        <w:lastRenderedPageBreak/>
         <w:drawing>
           <wp:inline distT="0" distB="0" distL="0" distR="0" wp14:anchorId="39EA78D8" wp14:editId="7D493EDF">
             <wp:extent cx="5760720" cy="2393950"/>
@@ -1096,7 +1972,6 @@
         <w:rPr>
           <w:noProof/>
         </w:rPr>
-        <w:lastRenderedPageBreak/>
         <w:drawing>
           <wp:inline distT="0" distB="0" distL="0" distR="0">
             <wp:extent cx="5760720" cy="4114800"/>
@@ -1177,9 +2052,11 @@
       <w:pPr>
         <w:pStyle w:val="Heading3"/>
       </w:pPr>
+      <w:bookmarkStart w:id="12" w:name="_Toc42341725"/>
       <w:r>
         <w:t>Wnioski</w:t>
       </w:r>
+      <w:bookmarkEnd w:id="12"/>
     </w:p>
     <w:p>
       <w:r>
@@ -1190,9 +2067,11 @@
       <w:pPr>
         <w:pStyle w:val="Heading2"/>
       </w:pPr>
+      <w:bookmarkStart w:id="13" w:name="_Toc42341726"/>
       <w:r>
         <w:t>Wpływ prawdopodobieństwa mutacji</w:t>
       </w:r>
+      <w:bookmarkEnd w:id="13"/>
     </w:p>
     <w:p>
       <w:r>
@@ -1205,6 +2084,7 @@
         <w:jc w:val="center"/>
       </w:pPr>
       <w:r>
+        <w:lastRenderedPageBreak/>
         <w:drawing>
           <wp:inline distT="0" distB="0" distL="0" distR="0" wp14:anchorId="3E91D716" wp14:editId="024FDB57">
             <wp:extent cx="5760720" cy="2433955"/>
@@ -1281,7 +2161,6 @@
         <w:rPr>
           <w:noProof/>
         </w:rPr>
-        <w:lastRenderedPageBreak/>
         <w:drawing>
           <wp:inline distT="0" distB="0" distL="0" distR="0">
             <wp:extent cx="5760720" cy="4114800"/>
@@ -1362,9 +2241,11 @@
       <w:pPr>
         <w:pStyle w:val="Heading3"/>
       </w:pPr>
+      <w:bookmarkStart w:id="14" w:name="_Toc42341727"/>
       <w:r>
         <w:t>Wnioski</w:t>
       </w:r>
+      <w:bookmarkEnd w:id="14"/>
     </w:p>
     <w:p>
       <w:r>
@@ -1375,9 +2256,11 @@
       <w:pPr>
         <w:pStyle w:val="Heading2"/>
       </w:pPr>
+      <w:bookmarkStart w:id="15" w:name="_Toc42341728"/>
       <w:r>
         <w:t>Wpływ procentu osobników branych do reprodukcji</w:t>
       </w:r>
+      <w:bookmarkEnd w:id="15"/>
     </w:p>
     <w:p>
       <w:r>
@@ -1390,6 +2273,7 @@
         <w:jc w:val="center"/>
       </w:pPr>
       <w:r>
+        <w:lastRenderedPageBreak/>
         <w:drawing>
           <wp:inline distT="0" distB="0" distL="0" distR="0" wp14:anchorId="3D927891" wp14:editId="0E99F88A">
             <wp:extent cx="5760720" cy="1148080"/>
@@ -1466,7 +2350,6 @@
         <w:rPr>
           <w:noProof/>
         </w:rPr>
-        <w:lastRenderedPageBreak/>
         <w:drawing>
           <wp:inline distT="0" distB="0" distL="0" distR="0">
             <wp:extent cx="5760720" cy="4114800"/>
@@ -1547,9 +2430,11 @@
       <w:pPr>
         <w:pStyle w:val="Heading3"/>
       </w:pPr>
+      <w:bookmarkStart w:id="16" w:name="_Toc42341729"/>
       <w:r>
         <w:t>Wnioski</w:t>
       </w:r>
+      <w:bookmarkEnd w:id="16"/>
     </w:p>
     <w:p>
       <w:r>
@@ -1560,9 +2445,11 @@
       <w:pPr>
         <w:pStyle w:val="Heading2"/>
       </w:pPr>
+      <w:bookmarkStart w:id="17" w:name="_Toc42341730"/>
       <w:r>
         <w:t>Wpływ unikalności osobników</w:t>
       </w:r>
+      <w:bookmarkEnd w:id="17"/>
     </w:p>
     <w:p>
       <w:r>
@@ -1734,13 +2621,13 @@
       <w:r>
         <w:t xml:space="preserve"> - </w:t>
       </w:r>
-      <w:bookmarkStart w:id="10" w:name="OLE_LINK5"/>
-      <w:bookmarkStart w:id="11" w:name="OLE_LINK6"/>
+      <w:bookmarkStart w:id="18" w:name="OLE_LINK5"/>
+      <w:bookmarkStart w:id="19" w:name="OLE_LINK6"/>
       <w:r>
         <w:t>Wpływ unikalności osobników na średnią liczbę ruchów</w:t>
       </w:r>
-      <w:bookmarkEnd w:id="10"/>
-      <w:bookmarkEnd w:id="11"/>
+      <w:bookmarkEnd w:id="18"/>
+      <w:bookmarkEnd w:id="19"/>
     </w:p>
     <w:p>
       <w:pPr>
@@ -1843,10 +2730,12 @@
       <w:pPr>
         <w:pStyle w:val="Heading3"/>
       </w:pPr>
+      <w:bookmarkStart w:id="20" w:name="_Toc42341731"/>
       <w:r>
         <w:lastRenderedPageBreak/>
         <w:t>Wnioski</w:t>
       </w:r>
+      <w:bookmarkEnd w:id="20"/>
     </w:p>
     <w:p>
       <w:r>
@@ -1863,9 +2752,11 @@
       <w:pPr>
         <w:pStyle w:val="Heading2"/>
       </w:pPr>
+      <w:bookmarkStart w:id="21" w:name="_Toc42341732"/>
       <w:r>
         <w:t>Wpływ wielkości populacji</w:t>
       </w:r>
+      <w:bookmarkEnd w:id="21"/>
     </w:p>
     <w:p>
       <w:r>
@@ -2034,10 +2925,12 @@
       <w:pPr>
         <w:pStyle w:val="Heading3"/>
       </w:pPr>
+      <w:bookmarkStart w:id="22" w:name="_Toc42341733"/>
       <w:r>
         <w:lastRenderedPageBreak/>
         <w:t>Wnioski</w:t>
       </w:r>
+      <w:bookmarkEnd w:id="22"/>
     </w:p>
     <w:p>
       <w:r>
@@ -2048,9 +2941,11 @@
       <w:pPr>
         <w:pStyle w:val="Heading1"/>
       </w:pPr>
+      <w:bookmarkStart w:id="23" w:name="_Toc42341734"/>
       <w:r>
         <w:t>Optymalne parametry algorytmu genetycznego</w:t>
       </w:r>
+      <w:bookmarkEnd w:id="23"/>
     </w:p>
     <w:p>
       <w:r>
@@ -2095,10 +2990,7 @@
         </w:numPr>
       </w:pPr>
       <w:r>
-        <w:t>Prawdopodobieństwo</w:t>
-      </w:r>
-      <w:r>
-        <w:t xml:space="preserve"> mutacji</w:t>
+        <w:t>Prawdopodobieństwo mutacji</w:t>
       </w:r>
       <w:r>
         <w:t>:</w:t>
@@ -2123,13 +3015,7 @@
         </w:numPr>
       </w:pPr>
       <w:r>
-        <w:t>Prawdopodobieństwo</w:t>
-      </w:r>
-      <w:r>
-        <w:t xml:space="preserve"> </w:t>
-      </w:r>
-      <w:r>
-        <w:t>krzyżowania</w:t>
+        <w:t>Prawdopodobieństwo krzyżowania</w:t>
       </w:r>
       <w:r>
         <w:t>:</w:t>
@@ -2179,13 +3065,7 @@
         </w:numPr>
       </w:pPr>
       <w:r>
-        <w:t xml:space="preserve">Procent osobnik w </w:t>
-      </w:r>
-      <w:r>
-        <w:t>używanych</w:t>
-      </w:r>
-      <w:r>
-        <w:t xml:space="preserve"> do reprodukcji</w:t>
+        <w:t>Procent osobnik w używanych do reprodukcji</w:t>
       </w:r>
       <w:r>
         <w:t>:</w:t>
@@ -2210,19 +3090,7 @@
         </w:numPr>
       </w:pPr>
       <w:r>
-        <w:t xml:space="preserve">Osobniki </w:t>
-      </w:r>
-      <w:r>
-        <w:t>początkowe</w:t>
-      </w:r>
-      <w:r>
-        <w:t xml:space="preserve"> </w:t>
-      </w:r>
-      <w:r>
-        <w:t>są</w:t>
-      </w:r>
-      <w:r>
-        <w:t>̨ unikalne</w:t>
+        <w:t>Osobniki początkowe są̨ unikalne</w:t>
       </w:r>
       <w:r>
         <w:t>:</w:t>
@@ -2316,9 +3184,392 @@
         <w:t>Połączenie optymalnych wartości dla poszczególnych parametrów pozwoliło na osiągnięcie najmniejszej średniej liczby populacji.</w:t>
       </w:r>
     </w:p>
+    <w:p>
+      <w:pPr>
+        <w:pStyle w:val="Heading1"/>
+      </w:pPr>
+      <w:r>
+        <w:t>Algorytm Knutha</w:t>
+      </w:r>
+    </w:p>
+    <w:p>
+      <w:r>
+        <w:t>Dla algorytmu Knutha zostało wykonane pojedyncze uruchomienie.</w:t>
+      </w:r>
+    </w:p>
+    <w:p>
+      <w:pPr>
+        <w:keepNext/>
+        <w:jc w:val="center"/>
+      </w:pPr>
+      <w:r>
+        <w:drawing>
+          <wp:inline distT="0" distB="0" distL="0" distR="0" wp14:anchorId="2B96A3C7" wp14:editId="55C9A497">
+            <wp:extent cx="5760720" cy="545465"/>
+            <wp:effectExtent l="0" t="0" r="5080" b="635"/>
+            <wp:docPr id="23" name="Picture 23"/>
+            <wp:cNvGraphicFramePr>
+              <a:graphicFrameLocks xmlns:a="http://schemas.openxmlformats.org/drawingml/2006/main" noChangeAspect="1"/>
+            </wp:cNvGraphicFramePr>
+            <a:graphic xmlns:a="http://schemas.openxmlformats.org/drawingml/2006/main">
+              <a:graphicData uri="http://schemas.openxmlformats.org/drawingml/2006/picture">
+                <pic:pic xmlns:pic="http://schemas.openxmlformats.org/drawingml/2006/picture">
+                  <pic:nvPicPr>
+                    <pic:cNvPr id="1" name=""/>
+                    <pic:cNvPicPr/>
+                  </pic:nvPicPr>
+                  <pic:blipFill>
+                    <a:blip r:embed="rId30"/>
+                    <a:stretch>
+                      <a:fillRect/>
+                    </a:stretch>
+                  </pic:blipFill>
+                  <pic:spPr>
+                    <a:xfrm>
+                      <a:off x="0" y="0"/>
+                      <a:ext cx="5760720" cy="545465"/>
+                    </a:xfrm>
+                    <a:prstGeom prst="rect">
+                      <a:avLst/>
+                    </a:prstGeom>
+                  </pic:spPr>
+                </pic:pic>
+              </a:graphicData>
+            </a:graphic>
+          </wp:inline>
+        </w:drawing>
+      </w:r>
+    </w:p>
+    <w:p>
+      <w:pPr>
+        <w:pStyle w:val="Caption"/>
+        <w:jc w:val="center"/>
+      </w:pPr>
+      <w:r>
+        <w:t xml:space="preserve">Rysunek </w:t>
+      </w:r>
+      <w:r>
+        <w:fldChar w:fldCharType="begin"/>
+      </w:r>
+      <w:r>
+        <w:instrText xml:space="preserve"> SEQ Rysunek \* ARABIC </w:instrText>
+      </w:r>
+      <w:r>
+        <w:fldChar w:fldCharType="separate"/>
+      </w:r>
+      <w:r>
+        <w:rPr>
+          <w:noProof/>
+        </w:rPr>
+        <w:t>16</w:t>
+      </w:r>
+      <w:r>
+        <w:fldChar w:fldCharType="end"/>
+      </w:r>
+      <w:r>
+        <w:t xml:space="preserve"> - Wartości parametrów dla algorytmu Knutha</w:t>
+      </w:r>
+    </w:p>
+    <w:p>
+      <w:pPr>
+        <w:pStyle w:val="Heading2"/>
+      </w:pPr>
+      <w:r>
+        <w:t>Wnioski</w:t>
+      </w:r>
+    </w:p>
+    <w:p>
+      <w:r>
+        <w:t>Wynik osiągnięty przy pomocy algorytmu Knutha jest zbliżony do tego osiągniętego przy pomocy algorytmu genetycznego dla zachłannie zoptymalizowanych parametrów. Prawdopodobnie poprzez znalezienie łącznie zmienianych parametrów algorytmu genetycznego pozwoli osiągnąć jeszcze lepszy wynik. To wymagałoby jednak sprawdzenia większej liczby kombinacji ustawień.</w:t>
+      </w:r>
+    </w:p>
+    <w:p>
+      <w:pPr>
+        <w:pStyle w:val="Heading1"/>
+      </w:pPr>
+      <w:r>
+        <w:t>Próba ręcznego zmierzenia się z algorytmem genetycznym</w:t>
+      </w:r>
+    </w:p>
+    <w:p>
+      <w:r>
+        <w:t>Próba ręcznego osiągnięcia lepszego wyniku niż algorytm genetyczny z zoptymalizowanymi parametrami</w:t>
+      </w:r>
+      <w:r>
+        <w:t xml:space="preserve"> oraz algorytmem Knutha</w:t>
+      </w:r>
+      <w:r>
+        <w:t xml:space="preserve">. </w:t>
+      </w:r>
+      <w:r>
+        <w:t>W tym celu liczba symulacji zostanie zmniejszona do 1. Następnie ręcznie rozegrana zostanie gra Mastermind. Po zakończeniu odgadnięty szyfr zostanie ustawiony jako szyfr wejściowy dla algorytmu genetycznego i uruchomiony zostanie algorytm genetyczny.</w:t>
+      </w:r>
+    </w:p>
+    <w:p>
+      <w:pPr>
+        <w:keepNext/>
+        <w:jc w:val="center"/>
+      </w:pPr>
+      <w:r>
+        <w:rPr>
+          <w:noProof/>
+        </w:rPr>
+        <w:lastRenderedPageBreak/>
+        <w:drawing>
+          <wp:inline distT="0" distB="0" distL="0" distR="0">
+            <wp:extent cx="5760720" cy="4751705"/>
+            <wp:effectExtent l="0" t="0" r="5080" b="0"/>
+            <wp:docPr id="24" name="Picture 24" descr="A picture containing screenshot&#10;&#10;Description automatically generated"/>
+            <wp:cNvGraphicFramePr>
+              <a:graphicFrameLocks xmlns:a="http://schemas.openxmlformats.org/drawingml/2006/main" noChangeAspect="1"/>
+            </wp:cNvGraphicFramePr>
+            <a:graphic xmlns:a="http://schemas.openxmlformats.org/drawingml/2006/main">
+              <a:graphicData uri="http://schemas.openxmlformats.org/drawingml/2006/picture">
+                <pic:pic xmlns:pic="http://schemas.openxmlformats.org/drawingml/2006/picture">
+                  <pic:nvPicPr>
+                    <pic:cNvPr id="24" name="Reczna_gra.png"/>
+                    <pic:cNvPicPr/>
+                  </pic:nvPicPr>
+                  <pic:blipFill>
+                    <a:blip r:embed="rId31" cstate="print">
+                      <a:extLst>
+                        <a:ext uri="{28A0092B-C50C-407E-A947-70E740481C1C}">
+                          <a14:useLocalDpi xmlns:a14="http://schemas.microsoft.com/office/drawing/2010/main" val="0"/>
+                        </a:ext>
+                      </a:extLst>
+                    </a:blip>
+                    <a:stretch>
+                      <a:fillRect/>
+                    </a:stretch>
+                  </pic:blipFill>
+                  <pic:spPr>
+                    <a:xfrm>
+                      <a:off x="0" y="0"/>
+                      <a:ext cx="5760720" cy="4751705"/>
+                    </a:xfrm>
+                    <a:prstGeom prst="rect">
+                      <a:avLst/>
+                    </a:prstGeom>
+                  </pic:spPr>
+                </pic:pic>
+              </a:graphicData>
+            </a:graphic>
+          </wp:inline>
+        </w:drawing>
+      </w:r>
+    </w:p>
+    <w:p>
+      <w:pPr>
+        <w:pStyle w:val="Caption"/>
+        <w:jc w:val="center"/>
+      </w:pPr>
+      <w:r>
+        <w:t xml:space="preserve">Rysunek </w:t>
+      </w:r>
+      <w:r>
+        <w:fldChar w:fldCharType="begin"/>
+      </w:r>
+      <w:r>
+        <w:instrText xml:space="preserve"> SEQ Rysunek \* ARABIC </w:instrText>
+      </w:r>
+      <w:r>
+        <w:fldChar w:fldCharType="separate"/>
+      </w:r>
+      <w:r>
+        <w:rPr>
+          <w:noProof/>
+        </w:rPr>
+        <w:t>17</w:t>
+      </w:r>
+      <w:r>
+        <w:fldChar w:fldCharType="end"/>
+      </w:r>
+      <w:r>
+        <w:t xml:space="preserve"> - Ręczna gra</w:t>
+      </w:r>
+    </w:p>
+    <w:p>
+      <w:pPr>
+        <w:keepNext/>
+        <w:jc w:val="center"/>
+      </w:pPr>
+      <w:r>
+        <w:rPr>
+          <w:noProof/>
+        </w:rPr>
+        <w:lastRenderedPageBreak/>
+        <w:drawing>
+          <wp:inline distT="0" distB="0" distL="0" distR="0">
+            <wp:extent cx="5760720" cy="7602855"/>
+            <wp:effectExtent l="0" t="0" r="5080" b="4445"/>
+            <wp:docPr id="25" name="Picture 25" descr="A screenshot of a cell phone&#10;&#10;Description automatically generated"/>
+            <wp:cNvGraphicFramePr>
+              <a:graphicFrameLocks xmlns:a="http://schemas.openxmlformats.org/drawingml/2006/main" noChangeAspect="1"/>
+            </wp:cNvGraphicFramePr>
+            <a:graphic xmlns:a="http://schemas.openxmlformats.org/drawingml/2006/main">
+              <a:graphicData uri="http://schemas.openxmlformats.org/drawingml/2006/picture">
+                <pic:pic xmlns:pic="http://schemas.openxmlformats.org/drawingml/2006/picture">
+                  <pic:nvPicPr>
+                    <pic:cNvPr id="25" name="Automatyczna_gra.png"/>
+                    <pic:cNvPicPr/>
+                  </pic:nvPicPr>
+                  <pic:blipFill>
+                    <a:blip r:embed="rId32" cstate="print">
+                      <a:extLst>
+                        <a:ext uri="{28A0092B-C50C-407E-A947-70E740481C1C}">
+                          <a14:useLocalDpi xmlns:a14="http://schemas.microsoft.com/office/drawing/2010/main" val="0"/>
+                        </a:ext>
+                      </a:extLst>
+                    </a:blip>
+                    <a:stretch>
+                      <a:fillRect/>
+                    </a:stretch>
+                  </pic:blipFill>
+                  <pic:spPr>
+                    <a:xfrm>
+                      <a:off x="0" y="0"/>
+                      <a:ext cx="5760720" cy="7602855"/>
+                    </a:xfrm>
+                    <a:prstGeom prst="rect">
+                      <a:avLst/>
+                    </a:prstGeom>
+                  </pic:spPr>
+                </pic:pic>
+              </a:graphicData>
+            </a:graphic>
+          </wp:inline>
+        </w:drawing>
+      </w:r>
+    </w:p>
+    <w:p>
+      <w:pPr>
+        <w:pStyle w:val="Caption"/>
+        <w:jc w:val="center"/>
+      </w:pPr>
+      <w:r>
+        <w:t xml:space="preserve">Rysunek </w:t>
+      </w:r>
+      <w:r>
+        <w:fldChar w:fldCharType="begin"/>
+      </w:r>
+      <w:r>
+        <w:instrText xml:space="preserve"> SEQ Rysunek \* ARABIC </w:instrText>
+      </w:r>
+      <w:r>
+        <w:fldChar w:fldCharType="separate"/>
+      </w:r>
+      <w:r>
+        <w:rPr>
+          <w:noProof/>
+        </w:rPr>
+        <w:t>18</w:t>
+      </w:r>
+      <w:r>
+        <w:fldChar w:fldCharType="end"/>
+      </w:r>
+      <w:r>
+        <w:t xml:space="preserve"> - Automatyczna gra przy pomocy algorytmu genetycznego</w:t>
+      </w:r>
+    </w:p>
+    <w:p>
+      <w:pPr>
+        <w:keepNext/>
+        <w:jc w:val="center"/>
+      </w:pPr>
+      <w:r>
+        <w:rPr>
+          <w:noProof/>
+        </w:rPr>
+        <w:lastRenderedPageBreak/>
+        <w:drawing>
+          <wp:inline distT="0" distB="0" distL="0" distR="0">
+            <wp:extent cx="5760720" cy="7602855"/>
+            <wp:effectExtent l="0" t="0" r="5080" b="4445"/>
+            <wp:docPr id="26" name="Picture 26" descr="A screenshot of a cell phone&#10;&#10;Description automatically generated"/>
+            <wp:cNvGraphicFramePr>
+              <a:graphicFrameLocks xmlns:a="http://schemas.openxmlformats.org/drawingml/2006/main" noChangeAspect="1"/>
+            </wp:cNvGraphicFramePr>
+            <a:graphic xmlns:a="http://schemas.openxmlformats.org/drawingml/2006/main">
+              <a:graphicData uri="http://schemas.openxmlformats.org/drawingml/2006/picture">
+                <pic:pic xmlns:pic="http://schemas.openxmlformats.org/drawingml/2006/picture">
+                  <pic:nvPicPr>
+                    <pic:cNvPr id="26" name="Automatyczna_gra_knuth.png"/>
+                    <pic:cNvPicPr/>
+                  </pic:nvPicPr>
+                  <pic:blipFill>
+                    <a:blip r:embed="rId33" cstate="print">
+                      <a:extLst>
+                        <a:ext uri="{28A0092B-C50C-407E-A947-70E740481C1C}">
+                          <a14:useLocalDpi xmlns:a14="http://schemas.microsoft.com/office/drawing/2010/main" val="0"/>
+                        </a:ext>
+                      </a:extLst>
+                    </a:blip>
+                    <a:stretch>
+                      <a:fillRect/>
+                    </a:stretch>
+                  </pic:blipFill>
+                  <pic:spPr>
+                    <a:xfrm>
+                      <a:off x="0" y="0"/>
+                      <a:ext cx="5760720" cy="7602855"/>
+                    </a:xfrm>
+                    <a:prstGeom prst="rect">
+                      <a:avLst/>
+                    </a:prstGeom>
+                  </pic:spPr>
+                </pic:pic>
+              </a:graphicData>
+            </a:graphic>
+          </wp:inline>
+        </w:drawing>
+      </w:r>
+    </w:p>
+    <w:p>
+      <w:pPr>
+        <w:pStyle w:val="Caption"/>
+        <w:jc w:val="center"/>
+      </w:pPr>
+      <w:r>
+        <w:t xml:space="preserve">Rysunek </w:t>
+      </w:r>
+      <w:r>
+        <w:fldChar w:fldCharType="begin"/>
+      </w:r>
+      <w:r>
+        <w:instrText xml:space="preserve"> SEQ Rysunek \* ARABIC </w:instrText>
+      </w:r>
+      <w:r>
+        <w:fldChar w:fldCharType="separate"/>
+      </w:r>
+      <w:r>
+        <w:rPr>
+          <w:noProof/>
+        </w:rPr>
+        <w:t>19</w:t>
+      </w:r>
+      <w:r>
+        <w:fldChar w:fldCharType="end"/>
+      </w:r>
+      <w:r>
+        <w:t xml:space="preserve"> - Automatyczna gra przy pomocy algorytmu Knutha</w:t>
+      </w:r>
+    </w:p>
+    <w:p>
+      <w:pPr>
+        <w:pStyle w:val="Heading2"/>
+      </w:pPr>
+      <w:r>
+        <w:t>Wnioski</w:t>
+      </w:r>
+    </w:p>
+    <w:p>
+      <w:r>
+        <w:t>Dzięki sprawnej dedukcji możliwe było odgadnięcie szyfru w liczbie ruchów o jeden mniejszej niż zrobił to algorytm genetyczny oraz algorytm Knutha. Wynika z tego, że człowiek jest w stanie osiągnąć lepszy wynik niż algorytm jednak wymaga to skupienia i odrobiny szczęścia.</w:t>
+      </w:r>
+    </w:p>
     <w:sectPr>
-      <w:headerReference w:type="default" r:id="rId30"/>
-      <w:footerReference w:type="default" r:id="rId31"/>
+      <w:headerReference w:type="default" r:id="rId34"/>
+      <w:footerReference w:type="default" r:id="rId35"/>
       <w:pgSz w:w="11906" w:h="16838"/>
       <w:pgMar w:top="1417" w:right="1417" w:bottom="1417" w:left="1417" w:header="426" w:footer="708" w:gutter="0"/>
       <w:cols w:space="708"/>
@@ -3679,7 +4930,6 @@
     <w:next w:val="Normal"/>
     <w:autoRedefine/>
     <w:uiPriority w:val="39"/>
-    <w:semiHidden/>
     <w:unhideWhenUsed/>
     <w:rsid w:val="00F66EC3"/>
     <w:pPr>
@@ -3977,7 +5227,6 @@
   <w:rsids>
     <w:rsidRoot w:val="00427CC5"/>
     <w:rsid w:val="00427CC5"/>
-    <w:rsid w:val="008C28C8"/>
   </w:rsids>
   <m:mathPr>
     <m:mathFont m:val="Cambria Math"/>

</xml_diff>